<commit_message>
videó sorrend a scriptbe
</commit_message>
<xml_diff>
--- a/Videó script.docx
+++ b/Videó script.docx
@@ -286,6 +286,54 @@
         <w:t>.</w:t>
       </w:r>
     </w:p>
+    <w:p>
+      <w:proofErr w:type="spellStart"/>
+      <w:r>
+        <w:t>Topologia</w:t>
+      </w:r>
+      <w:proofErr w:type="spellEnd"/>
+      <w:r>
+        <w:t xml:space="preserve"> bemutatása: laguna -&gt; kávéház -&gt; </w:t>
+      </w:r>
+      <w:proofErr w:type="spellStart"/>
+      <w:r>
+        <w:t>new</w:t>
+      </w:r>
+      <w:proofErr w:type="spellEnd"/>
+      <w:r>
+        <w:t xml:space="preserve"> </w:t>
+      </w:r>
+      <w:proofErr w:type="spellStart"/>
+      <w:r>
+        <w:t>york</w:t>
+      </w:r>
+      <w:proofErr w:type="spellEnd"/>
+      <w:r>
+        <w:t xml:space="preserve"> (videók róla) -&gt; home </w:t>
+      </w:r>
+      <w:proofErr w:type="spellStart"/>
+      <w:r>
+        <w:t>office</w:t>
+      </w:r>
+      <w:proofErr w:type="spellEnd"/>
+      <w:r>
+        <w:t xml:space="preserve"> -&gt; routerek (és </w:t>
+      </w:r>
+      <w:proofErr w:type="spellStart"/>
+      <w:r>
+        <w:t>isp</w:t>
+      </w:r>
+      <w:proofErr w:type="spellEnd"/>
+      <w:r>
+        <w:t>) -&gt; üzemeltetők -&gt; szerverek és szolgáltatások</w:t>
+      </w:r>
+    </w:p>
+    <w:p>
+      <w:r>
+        <w:t>Szerverek szöveg:</w:t>
+      </w:r>
+    </w:p>
+    <w:p/>
     <w:sectPr>
       <w:pgSz w:w="12240" w:h="15840"/>
       <w:pgMar w:top="1417" w:right="1417" w:bottom="1417" w:left="1417" w:header="720" w:footer="720" w:gutter="0"/>

</xml_diff>

<commit_message>
videó script bővített változat
üdvözlő rész javítva, bemutató rész hozzá írva
</commit_message>
<xml_diff>
--- a/Videó script.docx
+++ b/Videó script.docx
@@ -13,7 +13,13 @@
         <w:t>nézőket</w:t>
       </w:r>
       <w:r>
-        <w:t xml:space="preserve">! Ebben a videoban egy, a </w:t>
+        <w:t>! Ebben a vide</w:t>
+      </w:r>
+      <w:r>
+        <w:t>ó</w:t>
+      </w:r>
+      <w:r>
+        <w:t xml:space="preserve">ban egy, a </w:t>
       </w:r>
       <w:r>
         <w:t>vendéglátási</w:t>
@@ -52,217 +58,229 @@
         <w:t xml:space="preserve"> </w:t>
       </w:r>
       <w:r>
-        <w:t xml:space="preserve">3 alkalmazottja </w:t>
+        <w:t xml:space="preserve">3 alkalmazottja, </w:t>
+      </w:r>
+      <w:r>
+        <w:t>Görhöny</w:t>
+      </w:r>
+      <w:r>
+        <w:t xml:space="preserve"> M</w:t>
+      </w:r>
+      <w:r>
+        <w:t>á</w:t>
+      </w:r>
+      <w:r>
+        <w:t xml:space="preserve">rk, Vanyek </w:t>
+      </w:r>
+      <w:r>
+        <w:t>Máté</w:t>
+      </w:r>
+      <w:r>
+        <w:t xml:space="preserve"> </w:t>
+      </w:r>
+      <w:r>
+        <w:t>é</w:t>
+      </w:r>
+      <w:r>
+        <w:t xml:space="preserve">s Vigh </w:t>
+      </w:r>
+      <w:r>
+        <w:t>Zoltán</w:t>
+      </w:r>
+      <w:r>
+        <w:t xml:space="preserve"> </w:t>
       </w:r>
       <w:r>
         <w:t>által</w:t>
       </w:r>
       <w:r>
+        <w:t xml:space="preserve"> </w:t>
+      </w:r>
+      <w:r>
+        <w:t>készült</w:t>
+      </w:r>
+      <w:r>
+        <w:t>.</w:t>
+      </w:r>
+      <w:r>
+        <w:t xml:space="preserve"> A </w:t>
+      </w:r>
+      <w:r>
+        <w:t>cég</w:t>
+      </w:r>
+      <w:r>
+        <w:t>,</w:t>
+      </w:r>
+      <w:r>
+        <w:t xml:space="preserve"> </w:t>
+      </w:r>
+      <w:r>
+        <w:t>rendszer üzemeltetésbe</w:t>
+      </w:r>
+      <w:r>
+        <w:t>n,</w:t>
+      </w:r>
+      <w:r>
+        <w:t xml:space="preserve"> az </w:t>
+      </w:r>
+      <w:r>
+        <w:t>internet hálózat</w:t>
+      </w:r>
+      <w:r>
+        <w:t xml:space="preserve"> </w:t>
+      </w:r>
+      <w:r>
+        <w:t>korszerű</w:t>
+      </w:r>
+      <w:r>
+        <w:t xml:space="preserve"> </w:t>
+      </w:r>
+      <w:r>
+        <w:t>létrehozásában</w:t>
+      </w:r>
+      <w:r>
+        <w:t xml:space="preserve"> és </w:t>
+      </w:r>
+      <w:r>
+        <w:t>karbantartás</w:t>
+      </w:r>
+      <w:r>
+        <w:t>á</w:t>
+      </w:r>
+      <w:r>
+        <w:t>ban</w:t>
+      </w:r>
+      <w:r>
+        <w:t xml:space="preserve"> </w:t>
+      </w:r>
+      <w:r>
+        <w:t>jártas</w:t>
+      </w:r>
+      <w:r>
         <w:t xml:space="preserve">, </w:t>
       </w:r>
       <w:r>
-        <w:t>Görhöny</w:t>
-      </w:r>
-      <w:r>
-        <w:t xml:space="preserve"> M</w:t>
-      </w:r>
-      <w:r>
-        <w:t>á</w:t>
-      </w:r>
-      <w:r>
-        <w:t xml:space="preserve">rk, Vanyek </w:t>
-      </w:r>
-      <w:r>
-        <w:t>Máté</w:t>
-      </w:r>
-      <w:r>
-        <w:t xml:space="preserve"> </w:t>
+        <w:t>ezért</w:t>
+      </w:r>
+      <w:r>
+        <w:t xml:space="preserve"> kerestek fel </w:t>
+      </w:r>
+      <w:r>
+        <w:t>minket</w:t>
+      </w:r>
+      <w:r>
+        <w:t xml:space="preserve">. </w:t>
+      </w:r>
+      <w:r>
+        <w:t xml:space="preserve">A </w:t>
+      </w:r>
+      <w:r>
+        <w:t>következőkben</w:t>
+      </w:r>
+      <w:r>
+        <w:t xml:space="preserve"> </w:t>
+      </w:r>
+      <w:r>
+        <w:t>virtualizációs</w:t>
+      </w:r>
+      <w:r>
+        <w:t xml:space="preserve"> szoftverek </w:t>
+      </w:r>
+      <w:r>
+        <w:t>segítségével</w:t>
+      </w:r>
+      <w:r>
+        <w:t xml:space="preserve"> ki fogunk </w:t>
+      </w:r>
+      <w:r>
+        <w:t>térni</w:t>
+      </w:r>
+      <w:r>
+        <w:t xml:space="preserve"> a </w:t>
+      </w:r>
+      <w:r>
+        <w:t>hálózat</w:t>
+      </w:r>
+      <w:r>
+        <w:t xml:space="preserve"> </w:t>
+      </w:r>
+      <w:r>
+        <w:t>lényegesebb</w:t>
+      </w:r>
+      <w:r>
+        <w:t xml:space="preserve"> topol</w:t>
+      </w:r>
+      <w:r>
+        <w:t>o</w:t>
+      </w:r>
+      <w:r>
+        <w:t>gikus fel</w:t>
       </w:r>
       <w:r>
         <w:t>é</w:t>
       </w:r>
       <w:r>
-        <w:t xml:space="preserve">s Vigh </w:t>
-      </w:r>
-      <w:r>
-        <w:t>Zoltán</w:t>
-      </w:r>
-      <w:r>
-        <w:t xml:space="preserve"> </w:t>
-      </w:r>
-      <w:r>
-        <w:t>által</w:t>
-      </w:r>
-      <w:r>
-        <w:t xml:space="preserve"> </w:t>
-      </w:r>
-      <w:r>
-        <w:t>készült</w:t>
-      </w:r>
-      <w:r>
-        <w:t>.</w:t>
-      </w:r>
-      <w:r>
-        <w:t xml:space="preserve"> A </w:t>
-      </w:r>
-      <w:r>
-        <w:t>cég</w:t>
-      </w:r>
-      <w:r>
-        <w:t xml:space="preserve"> </w:t>
-      </w:r>
-      <w:r>
-        <w:t>rendszer üzemeltetésben</w:t>
-      </w:r>
-      <w:r>
-        <w:t xml:space="preserve"> </w:t>
+        <w:t>p</w:t>
+      </w:r>
+      <w:r>
+        <w:t>í</w:t>
+      </w:r>
+      <w:r>
+        <w:t>t</w:t>
       </w:r>
       <w:r>
         <w:t>é</w:t>
       </w:r>
       <w:r>
-        <w:t xml:space="preserve">s az </w:t>
-      </w:r>
-      <w:r>
-        <w:t>internet hálózat</w:t>
-      </w:r>
-      <w:r>
-        <w:t xml:space="preserve"> </w:t>
-      </w:r>
-      <w:r>
-        <w:t>korszerű</w:t>
-      </w:r>
-      <w:r>
-        <w:t xml:space="preserve"> </w:t>
-      </w:r>
-      <w:r>
-        <w:t>létrehozásában</w:t>
-      </w:r>
-      <w:r>
-        <w:t xml:space="preserve">, </w:t>
-      </w:r>
-      <w:r>
-        <w:t>karbantartásban</w:t>
-      </w:r>
-      <w:r>
-        <w:t xml:space="preserve"> </w:t>
-      </w:r>
-      <w:r>
-        <w:t>jártas</w:t>
-      </w:r>
-      <w:r>
-        <w:t xml:space="preserve">, </w:t>
-      </w:r>
-      <w:r>
-        <w:t>ezért</w:t>
-      </w:r>
-      <w:r>
-        <w:t xml:space="preserve"> kerestek fel </w:t>
-      </w:r>
-      <w:r>
-        <w:t>őket</w:t>
-      </w:r>
-      <w:r>
-        <w:t xml:space="preserve">. </w:t>
-      </w:r>
-      <w:r>
-        <w:t xml:space="preserve">A </w:t>
-      </w:r>
-      <w:r>
-        <w:t>következőkben</w:t>
-      </w:r>
-      <w:r>
-        <w:t xml:space="preserve"> </w:t>
-      </w:r>
-      <w:r>
-        <w:t>virtualizációs</w:t>
-      </w:r>
-      <w:r>
-        <w:t xml:space="preserve"> szoftverek </w:t>
-      </w:r>
-      <w:r>
-        <w:t>segítségével</w:t>
-      </w:r>
-      <w:r>
-        <w:t xml:space="preserve"> ki fogunk </w:t>
-      </w:r>
-      <w:r>
-        <w:t>térni</w:t>
-      </w:r>
-      <w:r>
-        <w:t xml:space="preserve"> a </w:t>
-      </w:r>
-      <w:r>
-        <w:t>hálózat</w:t>
-      </w:r>
-      <w:r>
-        <w:t xml:space="preserve"> </w:t>
-      </w:r>
-      <w:r>
-        <w:t>lényegesebb</w:t>
-      </w:r>
-      <w:r>
-        <w:t xml:space="preserve"> topol</w:t>
-      </w:r>
-      <w:r>
-        <w:t>o</w:t>
-      </w:r>
-      <w:r>
-        <w:t>gikus fel</w:t>
+        <w:t>s</w:t>
       </w:r>
       <w:r>
         <w:t>é</w:t>
       </w:r>
       <w:r>
-        <w:t>p</w:t>
-      </w:r>
-      <w:r>
-        <w:t>í</w:t>
-      </w:r>
-      <w:r>
-        <w:t>t</w:t>
+        <w:t xml:space="preserve">re </w:t>
       </w:r>
       <w:r>
         <w:t>é</w:t>
       </w:r>
       <w:r>
+        <w:t xml:space="preserve">s </w:t>
+      </w:r>
+      <w:r>
+        <w:t>működésére</w:t>
+      </w:r>
+      <w:r>
+        <w:t>, az alkalmazott protokollokra, illetve</w:t>
+      </w:r>
+      <w:r>
+        <w:t xml:space="preserve"> a</w:t>
+      </w:r>
+      <w:r>
+        <w:t xml:space="preserve"> </w:t>
+      </w:r>
+      <w:r>
+        <w:t>szerver környezetben</w:t>
+      </w:r>
+      <w:r>
+        <w:t xml:space="preserve"> </w:t>
+      </w:r>
+      <w:r>
+        <w:t>létrehozott</w:t>
+      </w:r>
+      <w:r>
+        <w:t xml:space="preserve"> </w:t>
+      </w:r>
+      <w:r>
+        <w:t>üzemeltetési</w:t>
+      </w:r>
+      <w:r>
+        <w:t xml:space="preserve"> </w:t>
+      </w:r>
+      <w:r>
+        <w:t>é</w:t>
+      </w:r>
+      <w:r>
         <w:t>s</w:t>
-      </w:r>
-      <w:r>
-        <w:t>é</w:t>
-      </w:r>
-      <w:r>
-        <w:t xml:space="preserve">re es </w:t>
-      </w:r>
-      <w:r>
-        <w:t>működésére</w:t>
-      </w:r>
-      <w:r>
-        <w:t>, az alkalmazott protokollokra, illetve</w:t>
-      </w:r>
-      <w:r>
-        <w:t xml:space="preserve"> a</w:t>
-      </w:r>
-      <w:r>
-        <w:t xml:space="preserve"> </w:t>
-      </w:r>
-      <w:r>
-        <w:t>szerver környezetben</w:t>
-      </w:r>
-      <w:r>
-        <w:t xml:space="preserve"> </w:t>
-      </w:r>
-      <w:r>
-        <w:t>létrehozott</w:t>
-      </w:r>
-      <w:r>
-        <w:t xml:space="preserve"> </w:t>
-      </w:r>
-      <w:r>
-        <w:t>üzemeltetési</w:t>
-      </w:r>
-      <w:r>
-        <w:t xml:space="preserve"> es</w:t>
       </w:r>
       <w:r>
         <w:t xml:space="preserve"> </w:t>
@@ -287,50 +305,153 @@
       </w:r>
     </w:p>
     <w:p>
-      <w:proofErr w:type="spellStart"/>
-      <w:r>
-        <w:t>Topologia</w:t>
-      </w:r>
-      <w:proofErr w:type="spellEnd"/>
-      <w:r>
-        <w:t xml:space="preserve"> bemutatása: laguna -&gt; kávéház -&gt; </w:t>
-      </w:r>
-      <w:proofErr w:type="spellStart"/>
-      <w:r>
-        <w:t>new</w:t>
-      </w:r>
-      <w:proofErr w:type="spellEnd"/>
-      <w:r>
-        <w:t xml:space="preserve"> </w:t>
-      </w:r>
-      <w:proofErr w:type="spellStart"/>
-      <w:r>
-        <w:t>york</w:t>
-      </w:r>
-      <w:proofErr w:type="spellEnd"/>
-      <w:r>
-        <w:t xml:space="preserve"> (videók róla) -&gt; home </w:t>
-      </w:r>
-      <w:proofErr w:type="spellStart"/>
-      <w:r>
-        <w:t>office</w:t>
-      </w:r>
-      <w:proofErr w:type="spellEnd"/>
-      <w:r>
-        <w:t xml:space="preserve"> -&gt; routerek (és </w:t>
-      </w:r>
-      <w:proofErr w:type="spellStart"/>
-      <w:r>
-        <w:t>isp</w:t>
-      </w:r>
-      <w:proofErr w:type="spellEnd"/>
-      <w:r>
-        <w:t>) -&gt; üzemeltetők -&gt; szerverek és szolgáltatások</w:t>
+      <w:r>
+        <w:t xml:space="preserve">A Magyarországi Hotel Komplexum azzal bízott meg minket, hogy újítsuk fel a már meglévő </w:t>
+      </w:r>
+      <w:r>
+        <w:t>hálózatukat</w:t>
+      </w:r>
+      <w:r>
+        <w:t>, mely 4 telephelyből áll.</w:t>
       </w:r>
     </w:p>
     <w:p>
       <w:r>
+        <w:t xml:space="preserve">Laguna motel, </w:t>
+      </w:r>
+      <w:r>
+        <w:t>ahol kevesebb vendég száll</w:t>
+      </w:r>
+      <w:r>
+        <w:t xml:space="preserve"> meg</w:t>
+      </w:r>
+      <w:r>
+        <w:t xml:space="preserve"> és egy kis recepció van</w:t>
+      </w:r>
+      <w:r>
+        <w:t>,</w:t>
+      </w:r>
+      <w:r>
+        <w:t xml:space="preserve"> ahol be</w:t>
+      </w:r>
+      <w:r>
+        <w:t>-</w:t>
+      </w:r>
+      <w:r>
+        <w:t xml:space="preserve"> és kitudnak jelentkezni a vendégek.</w:t>
+      </w:r>
+    </w:p>
+    <w:p>
+      <w:r>
+        <w:t xml:space="preserve">Kávéház, </w:t>
+      </w:r>
+      <w:r>
+        <w:t>ide ajánlják a vendégeket a hotelekből</w:t>
+      </w:r>
+      <w:r>
+        <w:t>, emellett a kávéházon belül kialakítottak egy bárt is, és</w:t>
+      </w:r>
+      <w:r>
+        <w:t xml:space="preserve"> egy irodát</w:t>
+      </w:r>
+      <w:r>
+        <w:t>, a</w:t>
+      </w:r>
+      <w:r>
+        <w:t>hol</w:t>
+      </w:r>
+      <w:r>
+        <w:t xml:space="preserve"> az adminisztrációs dolgokat végzik.</w:t>
+      </w:r>
+    </w:p>
+    <w:p>
+      <w:r>
+        <w:t xml:space="preserve">New York hotel, itt a szemléltetés miatt, csak két szobát alakítottunk ki, </w:t>
+      </w:r>
+      <w:r>
+        <w:t xml:space="preserve">emellett még az </w:t>
+      </w:r>
+      <w:r>
+        <w:t xml:space="preserve">igazgatósági </w:t>
+      </w:r>
+      <w:r>
+        <w:t>részt,</w:t>
+      </w:r>
+      <w:r>
+        <w:t xml:space="preserve"> ahol a fontos levelezések és adminisztrációk történnek, a recepciót, és egy biztonsági őr szobát, ahol az őrök látják a kamerákat és a dolgozók ki-be engedését intézik a hotelből</w:t>
+      </w:r>
+      <w:r>
+        <w:t xml:space="preserve">, </w:t>
+      </w:r>
+      <w:r>
+        <w:t>azon belül itt megtalálható</w:t>
+      </w:r>
+      <w:r>
+        <w:t xml:space="preserve"> egy WEB, DATA szerver</w:t>
+      </w:r>
+      <w:r>
+        <w:t xml:space="preserve"> is.</w:t>
+      </w:r>
+    </w:p>
+    <w:p>
+      <w:r>
+        <w:t>Üzemeltetők</w:t>
+      </w:r>
+      <w:r>
+        <w:t xml:space="preserve"> telephely, ahol a rendszergazdák dolgoznak, itt megtalálható egy DNS, DHCP, SYSLOG szerver és egy EMAIL, TFTP, FTP, NTP szerver is. </w:t>
+      </w:r>
+      <w:r>
+        <w:t>A</w:t>
+      </w:r>
+      <w:r>
+        <w:t xml:space="preserve"> dolgozók innen elérik az összes telephelyet.</w:t>
+      </w:r>
+    </w:p>
+    <w:p>
+      <w:r>
+        <w:t xml:space="preserve">Ezek mellett megtalálható egy távoli munkás, </w:t>
+      </w:r>
+      <w:r>
+        <w:t>aki az irodistákkal dolgozik együtt.</w:t>
+      </w:r>
+    </w:p>
+    <w:p>
+      <w:r>
+        <w:t>A telephelyeket egy több routerből álló, magánhálózat köti össze.</w:t>
+      </w:r>
+    </w:p>
+    <w:p/>
+    <w:p>
+      <w:r>
+        <w:t>Tesztelés</w:t>
+      </w:r>
+      <w:r>
+        <w:t xml:space="preserve"> – szerverek működése és az azokon lévő különböző szolgáltatások bemutatása.</w:t>
+      </w:r>
+    </w:p>
+    <w:p>
+      <w:r>
         <w:t>Szerverek szöveg:</w:t>
+      </w:r>
+    </w:p>
+    <w:p>
+      <w:r>
+        <w:t>hálózat programozás bemutatása</w:t>
+      </w:r>
+    </w:p>
+    <w:p>
+      <w:r>
+        <w:t>Dokumentálások (excel, dokumentáció, bármi)</w:t>
+      </w:r>
+    </w:p>
+    <w:p>
+      <w:r>
+        <w:t>Valós környezeti videók</w:t>
+      </w:r>
+    </w:p>
+    <w:p>
+      <w:r>
+        <w:t>Viszlát</w:t>
       </w:r>
     </w:p>
     <w:p/>

</xml_diff>

<commit_message>
Szerverek script (már majdnem teljes)
weboldal megcsinálása után kiegészíteni
</commit_message>
<xml_diff>
--- a/Videó script.docx
+++ b/Videó script.docx
@@ -398,7 +398,15 @@
         <w:t>részt,</w:t>
       </w:r>
       <w:r>
-        <w:t xml:space="preserve"> ahol a fontos levelezések és adminisztrációk történnek, a recepciót, és egy biztonsági őr szobát, ahol az őrök látják a kamerákat és a dolgozók ki-be engedését intézik a hotelből</w:t>
+        <w:t xml:space="preserve"> ahol a fontos levelezések és adminisztrációk történnek, a recepciót, és egy biztonsági </w:t>
+      </w:r>
+      <w:proofErr w:type="gramStart"/>
+      <w:r>
+        <w:t>őr szobát</w:t>
+      </w:r>
+      <w:proofErr w:type="gramEnd"/>
+      <w:r>
+        <w:t>, ahol az őrök látják a kamerákat és a dolgozók ki-be engedését intézik a hotelből</w:t>
       </w:r>
       <w:r>
         <w:t xml:space="preserve">, </w:t>
@@ -454,13 +462,13 @@
     </w:p>
     <w:p>
       <w:r>
-        <w:t>Tesztelés</w:t>
-      </w:r>
-      <w:r>
-        <w:t xml:space="preserve"> – szerverek működése és az azokon lévő különböző szolgáltatások bemutatása.</w:t>
+        <w:t>Szerverek szöveg:</w:t>
       </w:r>
     </w:p>
     <w:p>
+      <w:pPr>
+        <w:jc w:val="both"/>
+      </w:pPr>
       <w:r>
         <w:t>A hálózaton összesen 6 szervert üzemeltetünk, melyek kiszolgálják az összes telephely</w:t>
       </w:r>
@@ -477,7 +485,19 @@
         <w:t xml:space="preserve"> Meghibásodás esetén minden feladatot átvesz a másodlagos tartomány vezérlő.</w:t>
       </w:r>
       <w:r>
-        <w:t xml:space="preserve"> Ezek mellett linux debian szervereken futnak a szolgáltatások, egy adatbáziskezelő (mysql) szerver</w:t>
+        <w:t xml:space="preserve"> Ezek mellett </w:t>
+      </w:r>
+      <w:r>
+        <w:t>Linux</w:t>
+      </w:r>
+      <w:r>
+        <w:t xml:space="preserve"> debian szervereken futnak a szolgáltatások, egy adatbáziskezelő (</w:t>
+      </w:r>
+      <w:r>
+        <w:t>MySQL</w:t>
+      </w:r>
+      <w:r>
+        <w:t>) szerver</w:t>
       </w:r>
       <w:r>
         <w:t xml:space="preserve">, </w:t>
@@ -490,18 +510,137 @@
       </w:r>
     </w:p>
     <w:p>
-      <w:r>
-        <w:t>Szerverek szöveg:</w:t>
+      <w:pPr>
+        <w:jc w:val="both"/>
+      </w:pPr>
+      <w:r>
+        <w:t>Most néhány szerverszolgáltatást mutatnánk be részletesebben. Mint látható, a kliens a fő tartományvezérlőtől kap ip-címet, amelyet most elveszünk tőle, majd</w:t>
+      </w:r>
+      <w:r>
+        <w:t xml:space="preserve"> mivel</w:t>
+      </w:r>
+      <w:r>
+        <w:t xml:space="preserve"> leállítjuk a tartományvezérlőt, a tartalék szerver veszi át az összes feladatot és oszt ki ip-t a kliensnek</w:t>
+      </w:r>
+      <w:r>
+        <w:t>.</w:t>
+      </w:r>
+      <w:r>
+        <w:br/>
+        <w:t xml:space="preserve">Egy az active directoryban felvett felhasználóval való bejelentkezés után láthatóak a hálózati- közös és -saját </w:t>
+      </w:r>
+      <w:r>
+        <w:t xml:space="preserve">mappák, </w:t>
+      </w:r>
+      <w:r>
+        <w:t>amely 500Mb tárhelyet biztosít minden felhasználó számára</w:t>
+      </w:r>
+      <w:r>
+        <w:t xml:space="preserve"> és</w:t>
+      </w:r>
+      <w:r>
+        <w:t xml:space="preserve"> csak az adott felhasználó tud hozzáférni</w:t>
+      </w:r>
+      <w:r>
+        <w:t>.</w:t>
       </w:r>
     </w:p>
     <w:p>
-      <w:r>
-        <w:t>hálózat programozás bemutatása</w:t>
+      <w:pPr>
+        <w:jc w:val="both"/>
+      </w:pPr>
+      <w:r>
+        <w:t xml:space="preserve">Ezen felül group policy beállításokat állítottunk be a felvett felhasználóknak, például egyedi háttérképet, egyes </w:t>
+      </w:r>
+      <w:proofErr w:type="spellStart"/>
+      <w:r>
+        <w:t>windows</w:t>
+      </w:r>
+      <w:proofErr w:type="spellEnd"/>
+      <w:r>
+        <w:t xml:space="preserve"> alkalmazásokhoz nem férnek hozzá, mint a parancssor vagy vezérlőpult. Emellett a rendszer telepíti a </w:t>
+      </w:r>
+      <w:proofErr w:type="spellStart"/>
+      <w:r>
+        <w:t>firefox</w:t>
+      </w:r>
+      <w:proofErr w:type="spellEnd"/>
+      <w:r>
+        <w:t xml:space="preserve"> böngészőt a felhasználó első belépését követően.</w:t>
       </w:r>
     </w:p>
     <w:p>
-      <w:r>
-        <w:t>Dokumentálások (excel, dokumentáció, bármi)</w:t>
+      <w:pPr>
+        <w:jc w:val="both"/>
+      </w:pPr>
+      <w:r>
+        <w:lastRenderedPageBreak/>
+        <w:t xml:space="preserve">A cégünknek létrehoztunk egy weboldalt </w:t>
+      </w:r>
+      <w:proofErr w:type="gramStart"/>
+      <w:r>
+        <w:t>is</w:t>
+      </w:r>
+      <w:proofErr w:type="gramEnd"/>
+      <w:r>
+        <w:t xml:space="preserve"> amely</w:t>
+      </w:r>
+      <w:r>
+        <w:t>e</w:t>
+      </w:r>
+      <w:r>
+        <w:t>t tanúsítvánnyal láttunk el, így biztonságossá téve a</w:t>
+      </w:r>
+      <w:r>
+        <w:t xml:space="preserve"> kapcsolatot. </w:t>
+      </w:r>
+      <w:r>
+        <w:rPr>
+          <w:color w:val="3A7C22" w:themeColor="accent6" w:themeShade="BF"/>
+        </w:rPr>
+        <w:t xml:space="preserve">majd itt többet pofázunk arról mi van az oldalon, egyelőre ennyi </w:t>
+      </w:r>
+      <w:r>
+        <w:rPr>
+          <mc:AlternateContent>
+            <mc:Choice Requires="w16se"/>
+            <mc:Fallback>
+              <w:rFonts w:ascii="Segoe UI Emoji" w:eastAsia="Segoe UI Emoji" w:hAnsi="Segoe UI Emoji" w:cs="Segoe UI Emoji"/>
+            </mc:Fallback>
+          </mc:AlternateContent>
+          <w:color w:val="3A7C22" w:themeColor="accent6" w:themeShade="BF"/>
+        </w:rPr>
+        <mc:AlternateContent>
+          <mc:Choice Requires="w16se">
+            <w16se:symEx w16se:font="Segoe UI Emoji" w16se:char="1F60A"/>
+          </mc:Choice>
+          <mc:Fallback>
+            <w:t>😊</w:t>
+          </mc:Fallback>
+        </mc:AlternateContent>
+      </w:r>
+    </w:p>
+    <w:p>
+      <w:r>
+        <w:t>Tesztelés – szerverek működése és az azokon lévő különböző szolgáltatások bemutatása.</w:t>
+      </w:r>
+    </w:p>
+    <w:p>
+      <w:r>
+        <w:t>hálózat programozás bemutatása</w:t>
+      </w:r>
+    </w:p>
+    <w:p>
+      <w:r>
+        <w:t>Dokumentálások (</w:t>
+      </w:r>
+      <w:proofErr w:type="spellStart"/>
+      <w:r>
+        <w:t>excel</w:t>
+      </w:r>
+      <w:proofErr w:type="spellEnd"/>
+      <w:r>
+        <w:t>, dokumentáció, bármi)</w:t>
       </w:r>
     </w:p>
     <w:p>

</xml_diff>

<commit_message>
PythonV1, tavoli dolgozo beallitasa
</commit_message>
<xml_diff>
--- a/Videó script.docx
+++ b/Videó script.docx
@@ -398,15 +398,7 @@
         <w:t>részt,</w:t>
       </w:r>
       <w:r>
-        <w:t xml:space="preserve"> ahol a fontos levelezések és adminisztrációk történnek, a recepciót, és egy biztonsági </w:t>
-      </w:r>
-      <w:proofErr w:type="gramStart"/>
-      <w:r>
-        <w:t>őr szobát</w:t>
-      </w:r>
-      <w:proofErr w:type="gramEnd"/>
-      <w:r>
-        <w:t>, ahol az őrök látják a kamerákat és a dolgozók ki-be engedését intézik a hotelből</w:t>
+        <w:t xml:space="preserve"> ahol a fontos levelezések és adminisztrációk történnek, a recepciót, és egy biztonsági őr szobát, ahol az őrök látják a kamerákat és a dolgozók ki-be engedését intézik a hotelből</w:t>
       </w:r>
       <w:r>
         <w:t xml:space="preserve">, </w:t>
@@ -503,7 +495,19 @@
         <w:t xml:space="preserve">, </w:t>
       </w:r>
       <w:r>
-        <w:t>egy e-mail szolgáltatás a cégen belüli levelezésre és egy weboldalt, fájl- nyomtató megosztó szerver</w:t>
+        <w:t xml:space="preserve">és egy </w:t>
+      </w:r>
+      <w:r>
+        <w:t xml:space="preserve">fájl- </w:t>
+      </w:r>
+      <w:r>
+        <w:t xml:space="preserve">és </w:t>
+      </w:r>
+      <w:r>
+        <w:t>nyomtató megosztó szerver</w:t>
+      </w:r>
+      <w:r>
+        <w:t xml:space="preserve"> amely a weboldalt is kezeli</w:t>
       </w:r>
       <w:r>
         <w:t>. (és majd még lesznek dolgok)</w:t>
@@ -544,23 +548,7 @@
         <w:jc w:val="both"/>
       </w:pPr>
       <w:r>
-        <w:t xml:space="preserve">Ezen felül group policy beállításokat állítottunk be a felvett felhasználóknak, például egyedi háttérképet, egyes </w:t>
-      </w:r>
-      <w:proofErr w:type="spellStart"/>
-      <w:r>
-        <w:t>windows</w:t>
-      </w:r>
-      <w:proofErr w:type="spellEnd"/>
-      <w:r>
-        <w:t xml:space="preserve"> alkalmazásokhoz nem férnek hozzá, mint a parancssor vagy vezérlőpult. Emellett a rendszer telepíti a </w:t>
-      </w:r>
-      <w:proofErr w:type="spellStart"/>
-      <w:r>
-        <w:t>firefox</w:t>
-      </w:r>
-      <w:proofErr w:type="spellEnd"/>
-      <w:r>
-        <w:t xml:space="preserve"> böngészőt a felhasználó első belépését követően.</w:t>
+        <w:t>Ezen felül group policy beállításokat állítottunk be a felvett felhasználóknak, például egyedi háttérképet, egyes windows alkalmazásokhoz nem férnek hozzá, mint a parancssor vagy vezérlőpult. Emellett a rendszer telepíti a firefox böngészőt a felhasználó első belépését követően.</w:t>
       </w:r>
     </w:p>
     <w:p>
@@ -624,15 +612,7 @@
     </w:p>
     <w:p>
       <w:r>
-        <w:t>Dokumentálások (</w:t>
-      </w:r>
-      <w:proofErr w:type="spellStart"/>
-      <w:r>
-        <w:t>excel</w:t>
-      </w:r>
-      <w:proofErr w:type="spellEnd"/>
-      <w:r>
-        <w:t>, dokumentáció, bármi)</w:t>
+        <w:t>Dokumentálások (excel, dokumentáció, bármi)</w:t>
       </w:r>
     </w:p>
     <w:p>
@@ -1053,18 +1033,18 @@
     <w:lsdException w:name="Unresolved Mention" w:semiHidden="1" w:unhideWhenUsed="1"/>
     <w:lsdException w:name="Smart Link" w:semiHidden="1" w:unhideWhenUsed="1"/>
   </w:latentStyles>
-  <w:style w:type="paragraph" w:default="1" w:styleId="Norml">
+  <w:style w:type="paragraph" w:default="1" w:styleId="Normal">
     <w:name w:val="Normal"/>
     <w:qFormat/>
     <w:rPr>
       <w:lang w:val="hu-HU"/>
     </w:rPr>
   </w:style>
-  <w:style w:type="paragraph" w:styleId="Cmsor1">
+  <w:style w:type="paragraph" w:styleId="Heading1">
     <w:name w:val="heading 1"/>
-    <w:basedOn w:val="Norml"/>
-    <w:next w:val="Norml"/>
-    <w:link w:val="Cmsor1Char"/>
+    <w:basedOn w:val="Normal"/>
+    <w:next w:val="Normal"/>
+    <w:link w:val="Heading1Char"/>
     <w:uiPriority w:val="9"/>
     <w:qFormat/>
     <w:rsid w:val="00CC7E01"/>
@@ -1081,11 +1061,11 @@
       <w:szCs w:val="40"/>
     </w:rPr>
   </w:style>
-  <w:style w:type="paragraph" w:styleId="Cmsor2">
+  <w:style w:type="paragraph" w:styleId="Heading2">
     <w:name w:val="heading 2"/>
-    <w:basedOn w:val="Norml"/>
-    <w:next w:val="Norml"/>
-    <w:link w:val="Cmsor2Char"/>
+    <w:basedOn w:val="Normal"/>
+    <w:next w:val="Normal"/>
+    <w:link w:val="Heading2Char"/>
     <w:uiPriority w:val="9"/>
     <w:semiHidden/>
     <w:unhideWhenUsed/>
@@ -1104,11 +1084,11 @@
       <w:szCs w:val="32"/>
     </w:rPr>
   </w:style>
-  <w:style w:type="paragraph" w:styleId="Cmsor3">
+  <w:style w:type="paragraph" w:styleId="Heading3">
     <w:name w:val="heading 3"/>
-    <w:basedOn w:val="Norml"/>
-    <w:next w:val="Norml"/>
-    <w:link w:val="Cmsor3Char"/>
+    <w:basedOn w:val="Normal"/>
+    <w:next w:val="Normal"/>
+    <w:link w:val="Heading3Char"/>
     <w:uiPriority w:val="9"/>
     <w:semiHidden/>
     <w:unhideWhenUsed/>
@@ -1127,11 +1107,11 @@
       <w:szCs w:val="28"/>
     </w:rPr>
   </w:style>
-  <w:style w:type="paragraph" w:styleId="Cmsor4">
+  <w:style w:type="paragraph" w:styleId="Heading4">
     <w:name w:val="heading 4"/>
-    <w:basedOn w:val="Norml"/>
-    <w:next w:val="Norml"/>
-    <w:link w:val="Cmsor4Char"/>
+    <w:basedOn w:val="Normal"/>
+    <w:next w:val="Normal"/>
+    <w:link w:val="Heading4Char"/>
     <w:uiPriority w:val="9"/>
     <w:semiHidden/>
     <w:unhideWhenUsed/>
@@ -1150,11 +1130,11 @@
       <w:color w:val="0F4761" w:themeColor="accent1" w:themeShade="BF"/>
     </w:rPr>
   </w:style>
-  <w:style w:type="paragraph" w:styleId="Cmsor5">
+  <w:style w:type="paragraph" w:styleId="Heading5">
     <w:name w:val="heading 5"/>
-    <w:basedOn w:val="Norml"/>
-    <w:next w:val="Norml"/>
-    <w:link w:val="Cmsor5Char"/>
+    <w:basedOn w:val="Normal"/>
+    <w:next w:val="Normal"/>
+    <w:link w:val="Heading5Char"/>
     <w:uiPriority w:val="9"/>
     <w:semiHidden/>
     <w:unhideWhenUsed/>
@@ -1171,11 +1151,11 @@
       <w:color w:val="0F4761" w:themeColor="accent1" w:themeShade="BF"/>
     </w:rPr>
   </w:style>
-  <w:style w:type="paragraph" w:styleId="Cmsor6">
+  <w:style w:type="paragraph" w:styleId="Heading6">
     <w:name w:val="heading 6"/>
-    <w:basedOn w:val="Norml"/>
-    <w:next w:val="Norml"/>
-    <w:link w:val="Cmsor6Char"/>
+    <w:basedOn w:val="Normal"/>
+    <w:next w:val="Normal"/>
+    <w:link w:val="Heading6Char"/>
     <w:uiPriority w:val="9"/>
     <w:semiHidden/>
     <w:unhideWhenUsed/>
@@ -1194,11 +1174,11 @@
       <w:color w:val="595959" w:themeColor="text1" w:themeTint="A6"/>
     </w:rPr>
   </w:style>
-  <w:style w:type="paragraph" w:styleId="Cmsor7">
+  <w:style w:type="paragraph" w:styleId="Heading7">
     <w:name w:val="heading 7"/>
-    <w:basedOn w:val="Norml"/>
-    <w:next w:val="Norml"/>
-    <w:link w:val="Cmsor7Char"/>
+    <w:basedOn w:val="Normal"/>
+    <w:next w:val="Normal"/>
+    <w:link w:val="Heading7Char"/>
     <w:uiPriority w:val="9"/>
     <w:semiHidden/>
     <w:unhideWhenUsed/>
@@ -1215,11 +1195,11 @@
       <w:color w:val="595959" w:themeColor="text1" w:themeTint="A6"/>
     </w:rPr>
   </w:style>
-  <w:style w:type="paragraph" w:styleId="Cmsor8">
+  <w:style w:type="paragraph" w:styleId="Heading8">
     <w:name w:val="heading 8"/>
-    <w:basedOn w:val="Norml"/>
-    <w:next w:val="Norml"/>
-    <w:link w:val="Cmsor8Char"/>
+    <w:basedOn w:val="Normal"/>
+    <w:next w:val="Normal"/>
+    <w:link w:val="Heading8Char"/>
     <w:uiPriority w:val="9"/>
     <w:semiHidden/>
     <w:unhideWhenUsed/>
@@ -1238,11 +1218,11 @@
       <w:color w:val="272727" w:themeColor="text1" w:themeTint="D8"/>
     </w:rPr>
   </w:style>
-  <w:style w:type="paragraph" w:styleId="Cmsor9">
+  <w:style w:type="paragraph" w:styleId="Heading9">
     <w:name w:val="heading 9"/>
-    <w:basedOn w:val="Norml"/>
-    <w:next w:val="Norml"/>
-    <w:link w:val="Cmsor9Char"/>
+    <w:basedOn w:val="Normal"/>
+    <w:next w:val="Normal"/>
+    <w:link w:val="Heading9Char"/>
     <w:uiPriority w:val="9"/>
     <w:semiHidden/>
     <w:unhideWhenUsed/>
@@ -1259,13 +1239,13 @@
       <w:color w:val="272727" w:themeColor="text1" w:themeTint="D8"/>
     </w:rPr>
   </w:style>
-  <w:style w:type="character" w:default="1" w:styleId="Bekezdsalapbettpusa">
+  <w:style w:type="character" w:default="1" w:styleId="DefaultParagraphFont">
     <w:name w:val="Default Paragraph Font"/>
     <w:uiPriority w:val="1"/>
     <w:semiHidden/>
     <w:unhideWhenUsed/>
   </w:style>
-  <w:style w:type="table" w:default="1" w:styleId="Normltblzat">
+  <w:style w:type="table" w:default="1" w:styleId="TableNormal">
     <w:name w:val="Normal Table"/>
     <w:uiPriority w:val="99"/>
     <w:semiHidden/>
@@ -1280,16 +1260,16 @@
       </w:tblCellMar>
     </w:tblPr>
   </w:style>
-  <w:style w:type="numbering" w:default="1" w:styleId="Nemlista">
+  <w:style w:type="numbering" w:default="1" w:styleId="NoList">
     <w:name w:val="No List"/>
     <w:uiPriority w:val="99"/>
     <w:semiHidden/>
     <w:unhideWhenUsed/>
   </w:style>
-  <w:style w:type="character" w:customStyle="1" w:styleId="Cmsor1Char">
-    <w:name w:val="Címsor 1 Char"/>
-    <w:basedOn w:val="Bekezdsalapbettpusa"/>
-    <w:link w:val="Cmsor1"/>
+  <w:style w:type="character" w:customStyle="1" w:styleId="Heading1Char">
+    <w:name w:val="Heading 1 Char"/>
+    <w:basedOn w:val="DefaultParagraphFont"/>
+    <w:link w:val="Heading1"/>
     <w:uiPriority w:val="9"/>
     <w:rsid w:val="00CC7E01"/>
     <w:rPr>
@@ -1300,10 +1280,10 @@
       <w:lang w:val="hu-HU"/>
     </w:rPr>
   </w:style>
-  <w:style w:type="character" w:customStyle="1" w:styleId="Cmsor2Char">
-    <w:name w:val="Címsor 2 Char"/>
-    <w:basedOn w:val="Bekezdsalapbettpusa"/>
-    <w:link w:val="Cmsor2"/>
+  <w:style w:type="character" w:customStyle="1" w:styleId="Heading2Char">
+    <w:name w:val="Heading 2 Char"/>
+    <w:basedOn w:val="DefaultParagraphFont"/>
+    <w:link w:val="Heading2"/>
     <w:uiPriority w:val="9"/>
     <w:semiHidden/>
     <w:rsid w:val="00CC7E01"/>
@@ -1315,10 +1295,10 @@
       <w:lang w:val="hu-HU"/>
     </w:rPr>
   </w:style>
-  <w:style w:type="character" w:customStyle="1" w:styleId="Cmsor3Char">
-    <w:name w:val="Címsor 3 Char"/>
-    <w:basedOn w:val="Bekezdsalapbettpusa"/>
-    <w:link w:val="Cmsor3"/>
+  <w:style w:type="character" w:customStyle="1" w:styleId="Heading3Char">
+    <w:name w:val="Heading 3 Char"/>
+    <w:basedOn w:val="DefaultParagraphFont"/>
+    <w:link w:val="Heading3"/>
     <w:uiPriority w:val="9"/>
     <w:semiHidden/>
     <w:rsid w:val="00CC7E01"/>
@@ -1330,10 +1310,10 @@
       <w:lang w:val="hu-HU"/>
     </w:rPr>
   </w:style>
-  <w:style w:type="character" w:customStyle="1" w:styleId="Cmsor4Char">
-    <w:name w:val="Címsor 4 Char"/>
-    <w:basedOn w:val="Bekezdsalapbettpusa"/>
-    <w:link w:val="Cmsor4"/>
+  <w:style w:type="character" w:customStyle="1" w:styleId="Heading4Char">
+    <w:name w:val="Heading 4 Char"/>
+    <w:basedOn w:val="DefaultParagraphFont"/>
+    <w:link w:val="Heading4"/>
     <w:uiPriority w:val="9"/>
     <w:semiHidden/>
     <w:rsid w:val="00CC7E01"/>
@@ -1345,10 +1325,10 @@
       <w:lang w:val="hu-HU"/>
     </w:rPr>
   </w:style>
-  <w:style w:type="character" w:customStyle="1" w:styleId="Cmsor5Char">
-    <w:name w:val="Címsor 5 Char"/>
-    <w:basedOn w:val="Bekezdsalapbettpusa"/>
-    <w:link w:val="Cmsor5"/>
+  <w:style w:type="character" w:customStyle="1" w:styleId="Heading5Char">
+    <w:name w:val="Heading 5 Char"/>
+    <w:basedOn w:val="DefaultParagraphFont"/>
+    <w:link w:val="Heading5"/>
     <w:uiPriority w:val="9"/>
     <w:semiHidden/>
     <w:rsid w:val="00CC7E01"/>
@@ -1358,10 +1338,10 @@
       <w:lang w:val="hu-HU"/>
     </w:rPr>
   </w:style>
-  <w:style w:type="character" w:customStyle="1" w:styleId="Cmsor6Char">
-    <w:name w:val="Címsor 6 Char"/>
-    <w:basedOn w:val="Bekezdsalapbettpusa"/>
-    <w:link w:val="Cmsor6"/>
+  <w:style w:type="character" w:customStyle="1" w:styleId="Heading6Char">
+    <w:name w:val="Heading 6 Char"/>
+    <w:basedOn w:val="DefaultParagraphFont"/>
+    <w:link w:val="Heading6"/>
     <w:uiPriority w:val="9"/>
     <w:semiHidden/>
     <w:rsid w:val="00CC7E01"/>
@@ -1373,10 +1353,10 @@
       <w:lang w:val="hu-HU"/>
     </w:rPr>
   </w:style>
-  <w:style w:type="character" w:customStyle="1" w:styleId="Cmsor7Char">
-    <w:name w:val="Címsor 7 Char"/>
-    <w:basedOn w:val="Bekezdsalapbettpusa"/>
-    <w:link w:val="Cmsor7"/>
+  <w:style w:type="character" w:customStyle="1" w:styleId="Heading7Char">
+    <w:name w:val="Heading 7 Char"/>
+    <w:basedOn w:val="DefaultParagraphFont"/>
+    <w:link w:val="Heading7"/>
     <w:uiPriority w:val="9"/>
     <w:semiHidden/>
     <w:rsid w:val="00CC7E01"/>
@@ -1386,10 +1366,10 @@
       <w:lang w:val="hu-HU"/>
     </w:rPr>
   </w:style>
-  <w:style w:type="character" w:customStyle="1" w:styleId="Cmsor8Char">
-    <w:name w:val="Címsor 8 Char"/>
-    <w:basedOn w:val="Bekezdsalapbettpusa"/>
-    <w:link w:val="Cmsor8"/>
+  <w:style w:type="character" w:customStyle="1" w:styleId="Heading8Char">
+    <w:name w:val="Heading 8 Char"/>
+    <w:basedOn w:val="DefaultParagraphFont"/>
+    <w:link w:val="Heading8"/>
     <w:uiPriority w:val="9"/>
     <w:semiHidden/>
     <w:rsid w:val="00CC7E01"/>
@@ -1401,10 +1381,10 @@
       <w:lang w:val="hu-HU"/>
     </w:rPr>
   </w:style>
-  <w:style w:type="character" w:customStyle="1" w:styleId="Cmsor9Char">
-    <w:name w:val="Címsor 9 Char"/>
-    <w:basedOn w:val="Bekezdsalapbettpusa"/>
-    <w:link w:val="Cmsor9"/>
+  <w:style w:type="character" w:customStyle="1" w:styleId="Heading9Char">
+    <w:name w:val="Heading 9 Char"/>
+    <w:basedOn w:val="DefaultParagraphFont"/>
+    <w:link w:val="Heading9"/>
     <w:uiPriority w:val="9"/>
     <w:semiHidden/>
     <w:rsid w:val="00CC7E01"/>
@@ -1414,11 +1394,11 @@
       <w:lang w:val="hu-HU"/>
     </w:rPr>
   </w:style>
-  <w:style w:type="paragraph" w:styleId="Cm">
+  <w:style w:type="paragraph" w:styleId="Title">
     <w:name w:val="Title"/>
-    <w:basedOn w:val="Norml"/>
-    <w:next w:val="Norml"/>
-    <w:link w:val="CmChar"/>
+    <w:basedOn w:val="Normal"/>
+    <w:next w:val="Normal"/>
+    <w:link w:val="TitleChar"/>
     <w:uiPriority w:val="10"/>
     <w:qFormat/>
     <w:rsid w:val="00CC7E01"/>
@@ -1434,10 +1414,10 @@
       <w:szCs w:val="56"/>
     </w:rPr>
   </w:style>
-  <w:style w:type="character" w:customStyle="1" w:styleId="CmChar">
-    <w:name w:val="Cím Char"/>
-    <w:basedOn w:val="Bekezdsalapbettpusa"/>
-    <w:link w:val="Cm"/>
+  <w:style w:type="character" w:customStyle="1" w:styleId="TitleChar">
+    <w:name w:val="Title Char"/>
+    <w:basedOn w:val="DefaultParagraphFont"/>
+    <w:link w:val="Title"/>
     <w:uiPriority w:val="10"/>
     <w:rsid w:val="00CC7E01"/>
     <w:rPr>
@@ -1449,11 +1429,11 @@
       <w:lang w:val="hu-HU"/>
     </w:rPr>
   </w:style>
-  <w:style w:type="paragraph" w:styleId="Alcm">
+  <w:style w:type="paragraph" w:styleId="Subtitle">
     <w:name w:val="Subtitle"/>
-    <w:basedOn w:val="Norml"/>
-    <w:next w:val="Norml"/>
-    <w:link w:val="AlcmChar"/>
+    <w:basedOn w:val="Normal"/>
+    <w:next w:val="Normal"/>
+    <w:link w:val="SubtitleChar"/>
     <w:uiPriority w:val="11"/>
     <w:qFormat/>
     <w:rsid w:val="00CC7E01"/>
@@ -1470,10 +1450,10 @@
       <w:szCs w:val="28"/>
     </w:rPr>
   </w:style>
-  <w:style w:type="character" w:customStyle="1" w:styleId="AlcmChar">
-    <w:name w:val="Alcím Char"/>
-    <w:basedOn w:val="Bekezdsalapbettpusa"/>
-    <w:link w:val="Alcm"/>
+  <w:style w:type="character" w:customStyle="1" w:styleId="SubtitleChar">
+    <w:name w:val="Subtitle Char"/>
+    <w:basedOn w:val="DefaultParagraphFont"/>
+    <w:link w:val="Subtitle"/>
     <w:uiPriority w:val="11"/>
     <w:rsid w:val="00CC7E01"/>
     <w:rPr>
@@ -1485,11 +1465,11 @@
       <w:lang w:val="hu-HU"/>
     </w:rPr>
   </w:style>
-  <w:style w:type="paragraph" w:styleId="Idzet">
+  <w:style w:type="paragraph" w:styleId="Quote">
     <w:name w:val="Quote"/>
-    <w:basedOn w:val="Norml"/>
-    <w:next w:val="Norml"/>
-    <w:link w:val="IdzetChar"/>
+    <w:basedOn w:val="Normal"/>
+    <w:next w:val="Normal"/>
+    <w:link w:val="QuoteChar"/>
     <w:uiPriority w:val="29"/>
     <w:qFormat/>
     <w:rsid w:val="00CC7E01"/>
@@ -1503,10 +1483,10 @@
       <w:color w:val="404040" w:themeColor="text1" w:themeTint="BF"/>
     </w:rPr>
   </w:style>
-  <w:style w:type="character" w:customStyle="1" w:styleId="IdzetChar">
-    <w:name w:val="Idézet Char"/>
-    <w:basedOn w:val="Bekezdsalapbettpusa"/>
-    <w:link w:val="Idzet"/>
+  <w:style w:type="character" w:customStyle="1" w:styleId="QuoteChar">
+    <w:name w:val="Quote Char"/>
+    <w:basedOn w:val="DefaultParagraphFont"/>
+    <w:link w:val="Quote"/>
     <w:uiPriority w:val="29"/>
     <w:rsid w:val="00CC7E01"/>
     <w:rPr>
@@ -1516,9 +1496,9 @@
       <w:lang w:val="hu-HU"/>
     </w:rPr>
   </w:style>
-  <w:style w:type="paragraph" w:styleId="Listaszerbekezds">
+  <w:style w:type="paragraph" w:styleId="ListParagraph">
     <w:name w:val="List Paragraph"/>
-    <w:basedOn w:val="Norml"/>
+    <w:basedOn w:val="Normal"/>
     <w:uiPriority w:val="34"/>
     <w:qFormat/>
     <w:rsid w:val="00CC7E01"/>
@@ -1527,9 +1507,9 @@
       <w:contextualSpacing/>
     </w:pPr>
   </w:style>
-  <w:style w:type="character" w:styleId="Erskiemels">
+  <w:style w:type="character" w:styleId="IntenseEmphasis">
     <w:name w:val="Intense Emphasis"/>
-    <w:basedOn w:val="Bekezdsalapbettpusa"/>
+    <w:basedOn w:val="DefaultParagraphFont"/>
     <w:uiPriority w:val="21"/>
     <w:qFormat/>
     <w:rsid w:val="00CC7E01"/>
@@ -1539,11 +1519,11 @@
       <w:color w:val="0F4761" w:themeColor="accent1" w:themeShade="BF"/>
     </w:rPr>
   </w:style>
-  <w:style w:type="paragraph" w:styleId="Kiemeltidzet">
+  <w:style w:type="paragraph" w:styleId="IntenseQuote">
     <w:name w:val="Intense Quote"/>
-    <w:basedOn w:val="Norml"/>
-    <w:next w:val="Norml"/>
-    <w:link w:val="KiemeltidzetChar"/>
+    <w:basedOn w:val="Normal"/>
+    <w:next w:val="Normal"/>
+    <w:link w:val="IntenseQuoteChar"/>
     <w:uiPriority w:val="30"/>
     <w:qFormat/>
     <w:rsid w:val="00CC7E01"/>
@@ -1562,10 +1542,10 @@
       <w:color w:val="0F4761" w:themeColor="accent1" w:themeShade="BF"/>
     </w:rPr>
   </w:style>
-  <w:style w:type="character" w:customStyle="1" w:styleId="KiemeltidzetChar">
-    <w:name w:val="Kiemelt idézet Char"/>
-    <w:basedOn w:val="Bekezdsalapbettpusa"/>
-    <w:link w:val="Kiemeltidzet"/>
+  <w:style w:type="character" w:customStyle="1" w:styleId="IntenseQuoteChar">
+    <w:name w:val="Intense Quote Char"/>
+    <w:basedOn w:val="DefaultParagraphFont"/>
+    <w:link w:val="IntenseQuote"/>
     <w:uiPriority w:val="30"/>
     <w:rsid w:val="00CC7E01"/>
     <w:rPr>
@@ -1575,9 +1555,9 @@
       <w:lang w:val="hu-HU"/>
     </w:rPr>
   </w:style>
-  <w:style w:type="character" w:styleId="Ershivatkozs">
+  <w:style w:type="character" w:styleId="IntenseReference">
     <w:name w:val="Intense Reference"/>
-    <w:basedOn w:val="Bekezdsalapbettpusa"/>
+    <w:basedOn w:val="DefaultParagraphFont"/>
     <w:uiPriority w:val="32"/>
     <w:qFormat/>
     <w:rsid w:val="00CC7E01"/>

</xml_diff>